<commit_message>
Documentação do modelo As-Is atualizado
</commit_message>
<xml_diff>
--- a/Documentação/Fase 02/03 - Modelo AS-IS.docx
+++ b/Documentação/Fase 02/03 - Modelo AS-IS.docx
@@ -34,25 +34,50 @@
       <w:r>
         <w:rPr>
           <w:rFonts w:cstheme="minorHAnsi"/>
-          <w:b/>
+          <w:sz w:val="24"/>
+          <w:szCs w:val="24"/>
+        </w:rPr>
+        <w:t>Processo</w:t>
+      </w:r>
+      <w:r>
+        <w:rPr>
+          <w:rFonts w:cstheme="minorHAnsi"/>
+          <w:sz w:val="24"/>
+          <w:szCs w:val="24"/>
+        </w:rPr>
+        <w:t>s</w:t>
+      </w:r>
+      <w:r>
+        <w:rPr>
+          <w:rFonts w:cstheme="minorHAnsi"/>
+          <w:sz w:val="24"/>
+          <w:szCs w:val="24"/>
+        </w:rPr>
+        <w:t xml:space="preserve"> macro</w:t>
+      </w:r>
+    </w:p>
+    <w:p>
+      <w:pPr>
+        <w:jc w:val="both"/>
+        <w:rPr>
+          <w:rFonts w:cstheme="minorHAnsi"/>
+          <w:sz w:val="24"/>
+          <w:szCs w:val="24"/>
+        </w:rPr>
+      </w:pPr>
+      <w:r>
+        <w:rPr>
+          <w:rFonts w:cstheme="minorHAnsi"/>
           <w:noProof/>
           <w:sz w:val="24"/>
           <w:szCs w:val="24"/>
           <w:lang w:eastAsia="pt-BR"/>
         </w:rPr>
         <w:drawing>
-          <wp:anchor distT="0" distB="0" distL="114300" distR="114300" simplePos="0" relativeHeight="251658240" behindDoc="0" locked="0" layoutInCell="1" allowOverlap="1" wp14:anchorId="0EE91B22" wp14:editId="1FC2A339">
-            <wp:simplePos x="0" y="0"/>
-            <wp:positionH relativeFrom="page">
-              <wp:align>right</wp:align>
-            </wp:positionH>
-            <wp:positionV relativeFrom="paragraph">
-              <wp:posOffset>423545</wp:posOffset>
-            </wp:positionV>
-            <wp:extent cx="10319738" cy="2148840"/>
-            <wp:effectExtent l="0" t="0" r="5715" b="3810"/>
-            <wp:wrapSquare wrapText="bothSides"/>
-            <wp:docPr id="7" name="Imagem 7"/>
+          <wp:inline distT="0" distB="0" distL="0" distR="0">
+            <wp:extent cx="10029013" cy="1905000"/>
+            <wp:effectExtent l="0" t="0" r="0" b="0"/>
+            <wp:docPr id="1" name="Imagem 1"/>
             <wp:cNvGraphicFramePr>
               <a:graphicFrameLocks xmlns:a="http://schemas.openxmlformats.org/drawingml/2006/main" noChangeAspect="1"/>
             </wp:cNvGraphicFramePr>
@@ -60,7 +85,7 @@
               <a:graphicData uri="http://schemas.openxmlformats.org/drawingml/2006/picture">
                 <pic:pic xmlns:pic="http://schemas.openxmlformats.org/drawingml/2006/picture">
                   <pic:nvPicPr>
-                    <pic:cNvPr id="7" name="Empresa.jpg"/>
+                    <pic:cNvPr id="1" name="Empresa v2.jpg"/>
                     <pic:cNvPicPr/>
                   </pic:nvPicPr>
                   <pic:blipFill rotWithShape="1">
@@ -71,13 +96,13 @@
                         </a:ext>
                       </a:extLst>
                     </a:blip>
-                    <a:srcRect b="31080"/>
+                    <a:srcRect l="1646" t="4634" r="1662" b="34575"/>
                     <a:stretch/>
                   </pic:blipFill>
                   <pic:spPr bwMode="auto">
                     <a:xfrm>
                       <a:off x="0" y="0"/>
-                      <a:ext cx="10319738" cy="2148840"/>
+                      <a:ext cx="10037636" cy="1906638"/>
                     </a:xfrm>
                     <a:prstGeom prst="rect">
                       <a:avLst/>
@@ -94,38 +119,8 @@
                 </pic:pic>
               </a:graphicData>
             </a:graphic>
-            <wp14:sizeRelH relativeFrom="page">
-              <wp14:pctWidth>0</wp14:pctWidth>
-            </wp14:sizeRelH>
-            <wp14:sizeRelV relativeFrom="page">
-              <wp14:pctHeight>0</wp14:pctHeight>
-            </wp14:sizeRelV>
-          </wp:anchor>
+          </wp:inline>
         </w:drawing>
-      </w:r>
-      <w:r>
-        <w:rPr>
-          <w:rFonts w:cstheme="minorHAnsi"/>
-          <w:sz w:val="24"/>
-          <w:szCs w:val="24"/>
-        </w:rPr>
-        <w:t>Processo</w:t>
-      </w:r>
-      <w:r>
-        <w:rPr>
-          <w:rFonts w:cstheme="minorHAnsi"/>
-          <w:sz w:val="24"/>
-          <w:szCs w:val="24"/>
-        </w:rPr>
-        <w:t>s</w:t>
-      </w:r>
-      <w:r>
-        <w:rPr>
-          <w:rFonts w:cstheme="minorHAnsi"/>
-          <w:sz w:val="24"/>
-          <w:szCs w:val="24"/>
-        </w:rPr>
-        <w:t xml:space="preserve"> macro</w:t>
       </w:r>
     </w:p>
     <w:p/>
@@ -141,18 +136,10 @@
           <w:lang w:eastAsia="pt-BR"/>
         </w:rPr>
         <w:drawing>
-          <wp:anchor distT="0" distB="0" distL="114300" distR="114300" simplePos="0" relativeHeight="251659264" behindDoc="0" locked="0" layoutInCell="1" allowOverlap="1" wp14:anchorId="6C819AE7" wp14:editId="43206E7A">
-            <wp:simplePos x="0" y="0"/>
-            <wp:positionH relativeFrom="page">
-              <wp:posOffset>502920</wp:posOffset>
-            </wp:positionH>
-            <wp:positionV relativeFrom="paragraph">
-              <wp:posOffset>401320</wp:posOffset>
-            </wp:positionV>
-            <wp:extent cx="10104120" cy="1965325"/>
-            <wp:effectExtent l="0" t="0" r="0" b="0"/>
-            <wp:wrapSquare wrapText="bothSides"/>
-            <wp:docPr id="8" name="Imagem 8"/>
+          <wp:inline distT="0" distB="0" distL="0" distR="0">
+            <wp:extent cx="10000924" cy="1958340"/>
+            <wp:effectExtent l="0" t="0" r="635" b="3810"/>
+            <wp:docPr id="2" name="Imagem 2"/>
             <wp:cNvGraphicFramePr>
               <a:graphicFrameLocks xmlns:a="http://schemas.openxmlformats.org/drawingml/2006/main" noChangeAspect="1"/>
             </wp:cNvGraphicFramePr>
@@ -160,7 +147,7 @@
               <a:graphicData uri="http://schemas.openxmlformats.org/drawingml/2006/picture">
                 <pic:pic xmlns:pic="http://schemas.openxmlformats.org/drawingml/2006/picture">
                   <pic:nvPicPr>
-                    <pic:cNvPr id="8" name="Realizar vistoria.jpg"/>
+                    <pic:cNvPr id="2" name="Realizar vistoria.jpg"/>
                     <pic:cNvPicPr/>
                   </pic:nvPicPr>
                   <pic:blipFill rotWithShape="1">
@@ -171,13 +158,13 @@
                         </a:ext>
                       </a:extLst>
                     </a:blip>
-                    <a:srcRect b="25635"/>
+                    <a:srcRect l="905" t="2834" r="673" b="23484"/>
                     <a:stretch/>
                   </pic:blipFill>
                   <pic:spPr bwMode="auto">
                     <a:xfrm>
                       <a:off x="0" y="0"/>
-                      <a:ext cx="10104120" cy="1965325"/>
+                      <a:ext cx="10007715" cy="1959670"/>
                     </a:xfrm>
                     <a:prstGeom prst="rect">
                       <a:avLst/>
@@ -194,39 +181,35 @@
                 </pic:pic>
               </a:graphicData>
             </a:graphic>
-            <wp14:sizeRelH relativeFrom="page">
-              <wp14:pctWidth>0</wp14:pctWidth>
-            </wp14:sizeRelH>
-            <wp14:sizeRelV relativeFrom="page">
-              <wp14:pctHeight>0</wp14:pctHeight>
-            </wp14:sizeRelV>
-          </wp:anchor>
+          </wp:inline>
         </w:drawing>
       </w:r>
     </w:p>
     <w:p/>
     <w:p/>
     <w:p/>
+    <w:p/>
+    <w:p/>
+    <w:p>
+      <w:r>
+        <w:lastRenderedPageBreak/>
+        <w:t>C</w:t>
+      </w:r>
+      <w:r>
+        <w:t>omprar veículo</w:t>
+      </w:r>
+    </w:p>
     <w:p>
       <w:r>
         <w:rPr>
           <w:noProof/>
           <w:lang w:eastAsia="pt-BR"/>
         </w:rPr>
-        <w:lastRenderedPageBreak/>
         <w:drawing>
-          <wp:anchor distT="0" distB="0" distL="114300" distR="114300" simplePos="0" relativeHeight="251660288" behindDoc="0" locked="0" layoutInCell="1" allowOverlap="1" wp14:anchorId="03DFF3C7" wp14:editId="4197CABF">
-            <wp:simplePos x="0" y="0"/>
-            <wp:positionH relativeFrom="margin">
-              <wp:posOffset>-334645</wp:posOffset>
-            </wp:positionH>
-            <wp:positionV relativeFrom="paragraph">
-              <wp:posOffset>363855</wp:posOffset>
-            </wp:positionV>
-            <wp:extent cx="10191750" cy="3238500"/>
-            <wp:effectExtent l="0" t="0" r="0" b="0"/>
-            <wp:wrapSquare wrapText="bothSides"/>
-            <wp:docPr id="10" name="Imagem 10"/>
+          <wp:inline distT="0" distB="0" distL="0" distR="0">
+            <wp:extent cx="9938882" cy="3063240"/>
+            <wp:effectExtent l="0" t="0" r="5715" b="3810"/>
+            <wp:docPr id="3" name="Imagem 3"/>
             <wp:cNvGraphicFramePr>
               <a:graphicFrameLocks xmlns:a="http://schemas.openxmlformats.org/drawingml/2006/main" noChangeAspect="1"/>
             </wp:cNvGraphicFramePr>
@@ -234,7 +217,7 @@
               <a:graphicData uri="http://schemas.openxmlformats.org/drawingml/2006/picture">
                 <pic:pic xmlns:pic="http://schemas.openxmlformats.org/drawingml/2006/picture">
                   <pic:nvPicPr>
-                    <pic:cNvPr id="10" name="Comprar veículo.jpg"/>
+                    <pic:cNvPr id="3" name="Comprar veículo.jpg"/>
                     <pic:cNvPicPr/>
                   </pic:nvPicPr>
                   <pic:blipFill rotWithShape="1">
@@ -245,13 +228,13 @@
                         </a:ext>
                       </a:extLst>
                     </a:blip>
-                    <a:srcRect b="13200"/>
+                    <a:srcRect l="824" t="1983" r="837" b="16945"/>
                     <a:stretch/>
                   </pic:blipFill>
                   <pic:spPr bwMode="auto">
                     <a:xfrm>
                       <a:off x="0" y="0"/>
-                      <a:ext cx="10191750" cy="3238500"/>
+                      <a:ext cx="9944379" cy="3064934"/>
                     </a:xfrm>
                     <a:prstGeom prst="rect">
                       <a:avLst/>
@@ -268,21 +251,9 @@
                 </pic:pic>
               </a:graphicData>
             </a:graphic>
-            <wp14:sizeRelH relativeFrom="page">
-              <wp14:pctWidth>0</wp14:pctWidth>
-            </wp14:sizeRelH>
-            <wp14:sizeRelV relativeFrom="page">
-              <wp14:pctHeight>0</wp14:pctHeight>
-            </wp14:sizeRelV>
-          </wp:anchor>
+          </wp:inline>
         </w:drawing>
       </w:r>
-      <w:r>
-        <w:t>C</w:t>
-      </w:r>
-      <w:r>
-        <w:t>omprar veículo</w:t>
-      </w:r>
     </w:p>
     <w:p/>
     <w:p/>
@@ -295,26 +266,23 @@
     <w:p/>
     <w:p/>
     <w:p/>
+    <w:p>
+      <w:r>
+        <w:lastRenderedPageBreak/>
+        <w:t>Vender veículo</w:t>
+      </w:r>
+    </w:p>
     <w:p>
       <w:r>
         <w:rPr>
           <w:noProof/>
           <w:lang w:eastAsia="pt-BR"/>
         </w:rPr>
-        <w:lastRenderedPageBreak/>
         <w:drawing>
-          <wp:anchor distT="0" distB="0" distL="114300" distR="114300" simplePos="0" relativeHeight="251661312" behindDoc="0" locked="0" layoutInCell="1" allowOverlap="1" wp14:anchorId="3611F35E" wp14:editId="69B237E2">
-            <wp:simplePos x="0" y="0"/>
-            <wp:positionH relativeFrom="page">
-              <wp:align>center</wp:align>
-            </wp:positionH>
-            <wp:positionV relativeFrom="paragraph">
-              <wp:posOffset>333375</wp:posOffset>
-            </wp:positionV>
-            <wp:extent cx="10073640" cy="4015628"/>
-            <wp:effectExtent l="0" t="0" r="3810" b="4445"/>
-            <wp:wrapSquare wrapText="bothSides"/>
-            <wp:docPr id="11" name="Imagem 11"/>
+          <wp:inline distT="0" distB="0" distL="0" distR="0">
+            <wp:extent cx="9932548" cy="5097780"/>
+            <wp:effectExtent l="0" t="0" r="0" b="7620"/>
+            <wp:docPr id="4" name="Imagem 4"/>
             <wp:cNvGraphicFramePr>
               <a:graphicFrameLocks xmlns:a="http://schemas.openxmlformats.org/drawingml/2006/main" noChangeAspect="1"/>
             </wp:cNvGraphicFramePr>
@@ -322,7 +290,7 @@
               <a:graphicData uri="http://schemas.openxmlformats.org/drawingml/2006/picture">
                 <pic:pic xmlns:pic="http://schemas.openxmlformats.org/drawingml/2006/picture">
                   <pic:nvPicPr>
-                    <pic:cNvPr id="11" name="Vender veículo.jpg"/>
+                    <pic:cNvPr id="4" name="Vender veículo.jpg"/>
                     <pic:cNvPicPr/>
                   </pic:nvPicPr>
                   <pic:blipFill rotWithShape="1">
@@ -333,13 +301,13 @@
                         </a:ext>
                       </a:extLst>
                     </a:blip>
-                    <a:srcRect b="9659"/>
+                    <a:srcRect l="988" b="10881"/>
                     <a:stretch/>
                   </pic:blipFill>
                   <pic:spPr bwMode="auto">
                     <a:xfrm>
                       <a:off x="0" y="0"/>
-                      <a:ext cx="10073640" cy="4015628"/>
+                      <a:ext cx="9948774" cy="5106108"/>
                     </a:xfrm>
                     <a:prstGeom prst="rect">
                       <a:avLst/>
@@ -356,21 +324,76 @@
                 </pic:pic>
               </a:graphicData>
             </a:graphic>
-            <wp14:sizeRelH relativeFrom="page">
-              <wp14:pctWidth>0</wp14:pctWidth>
-            </wp14:sizeRelH>
-            <wp14:sizeRelV relativeFrom="page">
-              <wp14:pctHeight>0</wp14:pctHeight>
-            </wp14:sizeRelV>
-          </wp:anchor>
+          </wp:inline>
         </w:drawing>
       </w:r>
-      <w:r>
-        <w:t>Vender veículo</w:t>
+    </w:p>
+    <w:p/>
+    <w:p/>
+    <w:p/>
+    <w:p/>
+    <w:p>
+      <w:r>
+        <w:lastRenderedPageBreak/>
+        <w:t>Receber pagamento</w:t>
       </w:r>
     </w:p>
     <w:p>
       <w:bookmarkStart w:id="0" w:name="_GoBack"/>
+      <w:r>
+        <w:rPr>
+          <w:noProof/>
+          <w:lang w:eastAsia="pt-BR"/>
+        </w:rPr>
+        <w:drawing>
+          <wp:inline distT="0" distB="0" distL="0" distR="0">
+            <wp:extent cx="9876026" cy="3726180"/>
+            <wp:effectExtent l="0" t="0" r="0" b="7620"/>
+            <wp:docPr id="5" name="Imagem 5"/>
+            <wp:cNvGraphicFramePr>
+              <a:graphicFrameLocks xmlns:a="http://schemas.openxmlformats.org/drawingml/2006/main" noChangeAspect="1"/>
+            </wp:cNvGraphicFramePr>
+            <a:graphic xmlns:a="http://schemas.openxmlformats.org/drawingml/2006/main">
+              <a:graphicData uri="http://schemas.openxmlformats.org/drawingml/2006/picture">
+                <pic:pic xmlns:pic="http://schemas.openxmlformats.org/drawingml/2006/picture">
+                  <pic:nvPicPr>
+                    <pic:cNvPr id="5" name="Receber pagamento.jpg"/>
+                    <pic:cNvPicPr/>
+                  </pic:nvPicPr>
+                  <pic:blipFill rotWithShape="1">
+                    <a:blip r:embed="rId8">
+                      <a:extLst>
+                        <a:ext uri="{28A0092B-C50C-407E-A947-70E740481C1C}">
+                          <a14:useLocalDpi xmlns:a14="http://schemas.microsoft.com/office/drawing/2010/main" val="0"/>
+                        </a:ext>
+                      </a:extLst>
+                    </a:blip>
+                    <a:srcRect r="1332" b="17594"/>
+                    <a:stretch/>
+                  </pic:blipFill>
+                  <pic:spPr bwMode="auto">
+                    <a:xfrm>
+                      <a:off x="0" y="0"/>
+                      <a:ext cx="9882505" cy="3728625"/>
+                    </a:xfrm>
+                    <a:prstGeom prst="rect">
+                      <a:avLst/>
+                    </a:prstGeom>
+                    <a:ln>
+                      <a:noFill/>
+                    </a:ln>
+                    <a:extLst>
+                      <a:ext uri="{53640926-AAD7-44D8-BBD7-CCE9431645EC}">
+                        <a14:shadowObscured xmlns:a14="http://schemas.microsoft.com/office/drawing/2010/main"/>
+                      </a:ext>
+                    </a:extLst>
+                  </pic:spPr>
+                </pic:pic>
+              </a:graphicData>
+            </a:graphic>
+          </wp:inline>
+        </w:drawing>
+      </w:r>
       <w:bookmarkEnd w:id="0"/>
     </w:p>
     <w:sectPr>

</xml_diff>